<commit_message>
Update ANALYSIS_Report on the Neural Network Model.docx
</commit_message>
<xml_diff>
--- a/ANALYSIS_Report on the Neural Network Model.docx
+++ b/ANALYSIS_Report on the Neural Network Model.docx
@@ -387,33 +387,25 @@
         <w:rPr>
           <w:rFonts w:ascii="Arial" w:hAnsi="Arial" w:cs="Arial"/>
         </w:rPr>
-        <w:t xml:space="preserve">/run 4 with either 100 or 200 </w:t>
-      </w:r>
-      <w:proofErr w:type="gramStart"/>
-      <w:r>
-        <w:rPr>
-          <w:rFonts w:ascii="Arial" w:hAnsi="Arial" w:cs="Arial"/>
-        </w:rPr>
-        <w:t>epochs</w:t>
-      </w:r>
-      <w:r>
-        <w:rPr>
-          <w:rFonts w:ascii="Arial" w:hAnsi="Arial" w:cs="Arial"/>
-        </w:rPr>
-        <w:t>;</w:t>
-      </w:r>
-      <w:proofErr w:type="gramEnd"/>
-      <w:r>
-        <w:rPr>
-          <w:rFonts w:ascii="Arial" w:hAnsi="Arial" w:cs="Arial"/>
-        </w:rPr>
-        <w:t xml:space="preserve"> </w:t>
-      </w:r>
-      <w:r>
-        <w:rPr>
-          <w:rFonts w:ascii="Arial" w:hAnsi="Arial" w:cs="Arial"/>
-        </w:rPr>
-        <w:t>". It did not achieve the desired accuracy of 75% but got closest.</w:t>
+        <w:t>/run 4 with either 100 or 200 epochs</w:t>
+      </w:r>
+      <w:r>
+        <w:rPr>
+          <w:rFonts w:ascii="Arial" w:hAnsi="Arial" w:cs="Arial"/>
+        </w:rPr>
+        <w:t xml:space="preserve">; </w:t>
+      </w:r>
+      <w:r>
+        <w:rPr>
+          <w:rFonts w:ascii="Arial" w:hAnsi="Arial" w:cs="Arial"/>
+        </w:rPr>
+        <w:t>i</w:t>
+      </w:r>
+      <w:r>
+        <w:rPr>
+          <w:rFonts w:ascii="Arial" w:hAnsi="Arial" w:cs="Arial"/>
+        </w:rPr>
+        <w:t>t did not achieve the desired accuracy of 75% but got closest.</w:t>
       </w:r>
     </w:p>
     <w:p>
@@ -456,13 +448,19 @@
         <w:rPr>
           <w:rFonts w:ascii="Arial" w:hAnsi="Arial" w:cs="Arial"/>
         </w:rPr>
-        <w:t>The results of each of the model attempts did not improve the accuracy enough to reach the desired accuracy rate of 75%. In order to improve the model, it would be recommended to check for and remove outliers. Also</w:t>
-      </w:r>
-      <w:r>
-        <w:rPr>
-          <w:rFonts w:ascii="Arial" w:hAnsi="Arial" w:cs="Arial"/>
-        </w:rPr>
-        <w:t>, would recommend looking at changing the number of features.</w:t>
+        <w:t xml:space="preserve">The results of each of the model attempts did not improve the accuracy enough to reach the desired accuracy rate of 75%. In order to improve the model, it would be recommended to check for and remove outliers. Another consideration, that may </w:t>
+      </w:r>
+      <w:r>
+        <w:rPr>
+          <w:rFonts w:ascii="Arial" w:hAnsi="Arial" w:cs="Arial"/>
+        </w:rPr>
+        <w:t>affect</w:t>
+      </w:r>
+      <w:r>
+        <w:rPr>
+          <w:rFonts w:ascii="Arial" w:hAnsi="Arial" w:cs="Arial"/>
+        </w:rPr>
+        <w:t xml:space="preserve"> results and accuracy, would be looking at changing the number of features.</w:t>
       </w:r>
     </w:p>
     <w:p>

</xml_diff>